<commit_message>
Clean up and added on readme
</commit_message>
<xml_diff>
--- a/README.docx
+++ b/README.docx
@@ -7,7 +7,13 @@
         <w:pStyle w:val="Title"/>
       </w:pPr>
       <w:r>
-        <w:t>This is the README file for A0140713U-A0196982H's submission</w:t>
+        <w:t>This is the README file for A0140713U-A0196982H</w:t>
+      </w:r>
+      <w:r>
+        <w:t>-A0139744W</w:t>
+      </w:r>
+      <w:r>
+        <w:t>'s submission</w:t>
       </w:r>
     </w:p>
     <w:p>
@@ -492,7 +498,78 @@
         <w:t>Free-Text Search:</w:t>
       </w:r>
     </w:p>
-    <w:p/>
+    <w:p>
+      <w:r>
+        <w:t>The free-text search</w:t>
+      </w:r>
+      <w:r>
+        <w:t xml:space="preserve"> retrieves documents deemed relevant to the query based on the Vector Space Model and outputs the </w:t>
+      </w:r>
+      <w:r>
+        <w:t>all</w:t>
+      </w:r>
+      <w:r>
+        <w:t xml:space="preserve"> relevant documents in decreasing order of relevance.</w:t>
+      </w:r>
+    </w:p>
+    <w:p>
+      <w:r>
+        <w:t xml:space="preserve">A posting contains the document ID and the term frequencies in the court name, title, date and content. These </w:t>
+      </w:r>
+      <w:proofErr w:type="spellStart"/>
+      <w:r>
+        <w:t>tf</w:t>
+      </w:r>
+      <w:proofErr w:type="spellEnd"/>
+      <w:r>
+        <w:t xml:space="preserve"> are handled separately. The scoring scheme implemented for the content and date calculates the score of relevance based on the </w:t>
+      </w:r>
+      <w:proofErr w:type="spellStart"/>
+      <w:r>
+        <w:t>lnc.ltc</w:t>
+      </w:r>
+      <w:proofErr w:type="spellEnd"/>
+      <w:r>
+        <w:t xml:space="preserve"> score and further awards 1 more point for each successful word match in the query. However, for </w:t>
+      </w:r>
+      <w:proofErr w:type="spellStart"/>
+      <w:r>
+        <w:t>docID</w:t>
+      </w:r>
+      <w:proofErr w:type="spellEnd"/>
+      <w:r>
+        <w:t>, court and title, a simple score of 2 is given per match in the query. The scores for each of these are stored in a list in the order [</w:t>
+      </w:r>
+      <w:proofErr w:type="spellStart"/>
+      <w:r>
+        <w:t>docID</w:t>
+      </w:r>
+      <w:proofErr w:type="spellEnd"/>
+      <w:r>
+        <w:t xml:space="preserve">, court, title, date, content] as deemed by order of descending important. The lists are then sorted by their natural order to reflect the relevance of the document to the query. Thus, the reason why </w:t>
+      </w:r>
+      <w:proofErr w:type="spellStart"/>
+      <w:r>
+        <w:t>docID</w:t>
+      </w:r>
+      <w:proofErr w:type="spellEnd"/>
+      <w:r>
+        <w:t xml:space="preserve">, court and title are not subjected to </w:t>
+      </w:r>
+      <w:proofErr w:type="spellStart"/>
+      <w:r>
+        <w:t>tf-idf</w:t>
+      </w:r>
+      <w:proofErr w:type="spellEnd"/>
+      <w:r>
+        <w:t xml:space="preserve"> is because a discrete categorisation is required for the tiered ranking system to work optimally. Only the date and the content are continuous since they need to differentiate between 2 documents.</w:t>
+      </w:r>
+      <w:r>
+        <w:t xml:space="preserve"> </w:t>
+      </w:r>
+      <w:bookmarkStart w:id="0" w:name="_GoBack"/>
+      <w:bookmarkEnd w:id="0"/>
+    </w:p>
     <w:p>
       <w:pPr>
         <w:pStyle w:val="Heading1"/>
@@ -586,22 +663,44 @@
     <w:p/>
     <w:p>
       <w:r>
-        <w:t>[X] I, A0140713U-A0196982H, certify that I have followed the CS 3245 Information</w:t>
-      </w:r>
-    </w:p>
-    <w:p>
-      <w:r>
-        <w:t xml:space="preserve">Retrieval class guidelines for homework assignments.  </w:t>
-      </w:r>
-      <w:proofErr w:type="gramStart"/>
-      <w:r>
-        <w:t>In particular, I</w:t>
-      </w:r>
-      <w:proofErr w:type="gramEnd"/>
-    </w:p>
-    <w:p>
-      <w:r>
-        <w:t>expressly vow that I have followed the Facebook rule in discussing</w:t>
+        <w:t>[X] I, A0140713U-A0196982H</w:t>
+      </w:r>
+      <w:r>
+        <w:t>-</w:t>
+      </w:r>
+      <w:r>
+        <w:t xml:space="preserve"> </w:t>
+      </w:r>
+      <w:r>
+        <w:t>A0139744W</w:t>
+      </w:r>
+      <w:r>
+        <w:t xml:space="preserve">, certify that </w:t>
+      </w:r>
+      <w:r>
+        <w:t>we</w:t>
+      </w:r>
+      <w:r>
+        <w:t xml:space="preserve"> have followed the CS 3245 Information</w:t>
+      </w:r>
+    </w:p>
+    <w:p>
+      <w:r>
+        <w:t xml:space="preserve">Retrieval class guidelines for homework assignments.  In particular, </w:t>
+      </w:r>
+      <w:r>
+        <w:t>we</w:t>
+      </w:r>
+    </w:p>
+    <w:p>
+      <w:r>
+        <w:t xml:space="preserve">expressly vow that </w:t>
+      </w:r>
+      <w:r>
+        <w:t>we</w:t>
+      </w:r>
+      <w:r>
+        <w:t xml:space="preserve"> have followed the Facebook rule in discussing</w:t>
       </w:r>
     </w:p>
     <w:p>
@@ -676,8 +775,6 @@
           <w:t>https://docs.python.org/2/library/json.html</w:t>
         </w:r>
       </w:hyperlink>
-      <w:bookmarkStart w:id="0" w:name="_GoBack"/>
-      <w:bookmarkEnd w:id="0"/>
     </w:p>
     <w:p/>
     <w:p/>

</xml_diff>